<commit_message>
Added own sections in Daily Meetings.
</commit_message>
<xml_diff>
--- a/Daily Meetings/June/11 June.docx
+++ b/Daily Meetings/June/11 June.docx
@@ -6,7 +6,6 @@
       <w:pPr>
         <w:pStyle w:val="Heading1"/>
       </w:pPr>
-      <w:bookmarkStart w:id="0" w:name="_GoBack"/>
       <w:r>
         <w:t xml:space="preserve">Scrum Daily Meeting </w:t>
       </w:r>
@@ -219,6 +218,19 @@
         <w:t>What did you do?</w:t>
       </w:r>
     </w:p>
+    <w:p>
+      <w:r>
+        <w:t>Worked on the User-</w:t>
+      </w:r>
+      <w:proofErr w:type="spellStart"/>
+      <w:r>
+        <w:t>Reg</w:t>
+      </w:r>
+      <w:proofErr w:type="spellEnd"/>
+      <w:r>
+        <w:t>-Login, but didn’t get it finished</w:t>
+      </w:r>
+    </w:p>
     <w:p/>
     <w:p>
       <w:pPr>
@@ -228,6 +240,13 @@
         <w:t>What are you going to do for today?</w:t>
       </w:r>
     </w:p>
+    <w:p>
+      <w:r>
+        <w:t>Finish the slides for the Presentation tomorrow and practise it with rest of Group.</w:t>
+      </w:r>
+      <w:bookmarkStart w:id="0" w:name="_GoBack"/>
+      <w:bookmarkEnd w:id="0"/>
+    </w:p>
     <w:p/>
     <w:p>
       <w:pPr>
@@ -237,14 +256,18 @@
         <w:t>Issues?</w:t>
       </w:r>
     </w:p>
-    <w:p/>
-    <w:p/>
-    <w:p/>
-    <w:p/>
-    <w:p/>
-    <w:p/>
-    <w:p/>
-    <w:bookmarkEnd w:id="0"/>
+    <w:p>
+      <w:r>
+        <w:t>Lack of motivation.</w:t>
+      </w:r>
+    </w:p>
+    <w:p/>
+    <w:p/>
+    <w:p/>
+    <w:p/>
+    <w:p/>
+    <w:p/>
+    <w:p/>
     <w:p/>
     <w:sectPr>
       <w:pgSz w:w="11906" w:h="16838"/>

</xml_diff>